<commit_message>
feat: prueba de informe
</commit_message>
<xml_diff>
--- a/src/assets/docs/informe_nutricionista_template.docx
+++ b/src/assets/docs/informe_nutricionista_template.docx
@@ -3,267 +3,477 @@
 <w:document xmlns:wpc="http://schemas.microsoft.com/office/word/2010/wordprocessingCanvas" xmlns:cx="http://schemas.microsoft.com/office/drawing/2014/chartex" xmlns:cx1="http://schemas.microsoft.com/office/drawing/2015/9/8/chartex" xmlns:cx2="http://schemas.microsoft.com/office/drawing/2015/10/21/chartex" xmlns:cx3="http://schemas.microsoft.com/office/drawing/2016/5/9/chartex" xmlns:cx4="http://schemas.microsoft.com/office/drawing/2016/5/10/chartex" xmlns:cx5="http://schemas.microsoft.com/office/drawing/2016/5/11/chartex" xmlns:cx6="http://schemas.microsoft.com/office/drawing/2016/5/12/chartex" xmlns:cx7="http://schemas.microsoft.com/office/drawing/2016/5/13/chartex" xmlns:cx8="http://schemas.microsoft.com/office/drawing/2016/5/14/chartex" xmlns:mc="http://schemas.openxmlformats.org/markup-compatibility/2006" xmlns:aink="http://schemas.microsoft.com/office/drawing/2016/ink" xmlns:am3d="http://schemas.microsoft.com/office/drawing/2017/model3d" xmlns:o="urn:schemas-microsoft-com:office:office" xmlns:oel="http://schemas.microsoft.com/office/2019/extlst" xmlns:r="http://schemas.openxmlformats.org/officeDocument/2006/relationships" xmlns:m="http://schemas.openxmlformats.org/officeDocument/2006/math" xmlns:v="urn:schemas-microsoft-com:vml" xmlns:wp14="http://schemas.microsoft.com/office/word/2010/wordprocessingDrawing" xmlns:wp="http://schemas.openxmlformats.org/drawingml/2006/wordprocessingDrawing" xmlns:w10="urn:schemas-microsoft-com:office:word" xmlns:w="http://schemas.openxmlformats.org/wordprocessingml/2006/main" xmlns:w14="http://schemas.microsoft.com/office/word/2010/wordml" xmlns:w15="http://schemas.microsoft.com/office/word/2012/wordml" xmlns:w16cex="http://schemas.microsoft.com/office/word/2018/wordml/cex" xmlns:w16cid="http://schemas.microsoft.com/office/word/2016/wordml/cid" xmlns:w16="http://schemas.microsoft.com/office/word/2018/wordml" xmlns:w16du="http://schemas.microsoft.com/office/word/2023/wordml/word16du" xmlns:w16sdtdh="http://schemas.microsoft.com/office/word/2020/wordml/sdtdatahash" xmlns:w16sdtfl="http://schemas.microsoft.com/office/word/2024/wordml/sdtformatlock" xmlns:w16se="http://schemas.microsoft.com/office/word/2015/wordml/symex" xmlns:wpg="http://schemas.microsoft.com/office/word/2010/wordprocessingGroup" xmlns:wpi="http://schemas.microsoft.com/office/word/2010/wordprocessingInk" xmlns:wne="http://schemas.microsoft.com/office/word/2006/wordml" xmlns:wps="http://schemas.microsoft.com/office/word/2010/wordprocessingShape" mc:Ignorable="w14 w15 w16se w16cid w16 w16cex w16sdtdh w16sdtfl w16du wp14">
   <w:body>
     <w:p>
-      <w:r>
-        <w:rPr>
-          <w:b/>
-          <w:bCs/>
+      <w:pPr>
+        <w:jc w:val="both"/>
+        <w:rPr>
+          <w:rFonts w:ascii="Times New Roman" w:hAnsi="Times New Roman" w:cs="Times New Roman"/>
+        </w:rPr>
+      </w:pPr>
+      <w:r>
+        <w:rPr>
+          <w:rFonts w:ascii="Times New Roman" w:hAnsi="Times New Roman" w:cs="Times New Roman"/>
         </w:rPr>
         <w:t>INFORME DE CONSULTA NUTRICIONAL</w:t>
       </w:r>
     </w:p>
     <w:p>
-      <w:r>
-        <w:rPr>
-          <w:b/>
-          <w:bCs/>
-        </w:rPr>
-        <w:t>Paciente:</w:t>
-      </w:r>
-      <w:r>
-        <w:t xml:space="preserve"> {{NOMBRE_COMPLETO}}</w:t>
-      </w:r>
-      <w:r>
-        <w:br/>
-        <w:t>Fecha de Nacimiento: {{FECHA_NACIMIENTO}}</w:t>
-      </w:r>
-      <w:r>
-        <w:br/>
-      </w:r>
-      <w:r>
-        <w:rPr>
-          <w:b/>
-          <w:bCs/>
-        </w:rPr>
-        <w:t>Sexo:</w:t>
-      </w:r>
-      <w:r>
-        <w:t xml:space="preserve"> {{SEXO}}</w:t>
-      </w:r>
-      <w:r>
-        <w:br/>
-      </w:r>
-      <w:r>
-        <w:rPr>
-          <w:b/>
-          <w:bCs/>
-        </w:rPr>
-        <w:t>Fecha de consulta:</w:t>
-      </w:r>
-      <w:r>
-        <w:t xml:space="preserve"> {{FECHA_CONSULTA}}</w:t>
-      </w:r>
-      <w:r>
-        <w:br/>
-      </w:r>
-      <w:r>
-        <w:rPr>
-          <w:b/>
-          <w:bCs/>
-        </w:rPr>
-        <w:t>Motivo de consulta:</w:t>
-      </w:r>
-      <w:r>
-        <w:t xml:space="preserve"> {{MOTIVO_CONSULTA}}</w:t>
-      </w:r>
-    </w:p>
-    <w:p>
-      <w:r>
-        <w:rPr>
-          <w:b/>
-          <w:bCs/>
+      <w:pPr>
+        <w:jc w:val="both"/>
+        <w:rPr>
+          <w:rFonts w:ascii="Times New Roman" w:hAnsi="Times New Roman" w:cs="Times New Roman"/>
+        </w:rPr>
+      </w:pPr>
+      <w:r>
+        <w:rPr>
+          <w:rFonts w:ascii="Times New Roman" w:hAnsi="Times New Roman" w:cs="Times New Roman"/>
+        </w:rPr>
+        <w:t>Paciente: {NOMBRE_COMPLETO}</w:t>
+      </w:r>
+    </w:p>
+    <w:p>
+      <w:pPr>
+        <w:jc w:val="both"/>
+        <w:rPr>
+          <w:rFonts w:ascii="Times New Roman" w:hAnsi="Times New Roman" w:cs="Times New Roman"/>
+        </w:rPr>
+      </w:pPr>
+      <w:r>
+        <w:rPr>
+          <w:rFonts w:ascii="Times New Roman" w:hAnsi="Times New Roman" w:cs="Times New Roman"/>
+        </w:rPr>
+        <w:t>Fecha de Nacimiento: {FECHA_NACIMIENTO}</w:t>
+      </w:r>
+    </w:p>
+    <w:p>
+      <w:pPr>
+        <w:jc w:val="both"/>
+        <w:rPr>
+          <w:rFonts w:ascii="Times New Roman" w:hAnsi="Times New Roman" w:cs="Times New Roman"/>
+        </w:rPr>
+      </w:pPr>
+      <w:r>
+        <w:rPr>
+          <w:rFonts w:ascii="Times New Roman" w:hAnsi="Times New Roman" w:cs="Times New Roman"/>
+        </w:rPr>
+        <w:t>Sexo: {SEXO}</w:t>
+      </w:r>
+    </w:p>
+    <w:p>
+      <w:pPr>
+        <w:jc w:val="both"/>
+        <w:rPr>
+          <w:rFonts w:ascii="Times New Roman" w:hAnsi="Times New Roman" w:cs="Times New Roman"/>
+        </w:rPr>
+      </w:pPr>
+      <w:r>
+        <w:rPr>
+          <w:rFonts w:ascii="Times New Roman" w:hAnsi="Times New Roman" w:cs="Times New Roman"/>
+        </w:rPr>
+        <w:t>Fecha de consulta: {FECHA_CONSULTA}</w:t>
+      </w:r>
+    </w:p>
+    <w:p>
+      <w:pPr>
+        <w:jc w:val="both"/>
+        <w:rPr>
+          <w:rFonts w:ascii="Times New Roman" w:hAnsi="Times New Roman" w:cs="Times New Roman"/>
+        </w:rPr>
+      </w:pPr>
+      <w:r>
+        <w:rPr>
+          <w:rFonts w:ascii="Times New Roman" w:hAnsi="Times New Roman" w:cs="Times New Roman"/>
+        </w:rPr>
+        <w:t>Motivo de consulta: {MOTIVO_CONSULTA}</w:t>
+      </w:r>
+    </w:p>
+    <w:p>
+      <w:pPr>
+        <w:jc w:val="both"/>
+        <w:rPr>
+          <w:rFonts w:ascii="Times New Roman" w:hAnsi="Times New Roman" w:cs="Times New Roman"/>
+        </w:rPr>
+      </w:pPr>
+      <w:r>
+        <w:rPr>
+          <w:rFonts w:ascii="Times New Roman" w:hAnsi="Times New Roman" w:cs="Times New Roman"/>
         </w:rPr>
         <w:t>ANTECEDENTES RELEVANTES:</w:t>
       </w:r>
-      <w:r>
-        <w:br/>
-        <w:t>{{ANTECEDENTES_RELEVANTES}}</w:t>
-      </w:r>
-    </w:p>
-    <w:p>
-      <w:r>
-        <w:rPr>
-          <w:b/>
-          <w:bCs/>
+    </w:p>
+    <w:p>
+      <w:pPr>
+        <w:jc w:val="both"/>
+        <w:rPr>
+          <w:rFonts w:ascii="Times New Roman" w:hAnsi="Times New Roman" w:cs="Times New Roman"/>
+        </w:rPr>
+      </w:pPr>
+      <w:r>
+        <w:rPr>
+          <w:rFonts w:ascii="Times New Roman" w:hAnsi="Times New Roman" w:cs="Times New Roman"/>
+        </w:rPr>
+        <w:t>{ANTECEDENTES_RELEVANTES}</w:t>
+      </w:r>
+    </w:p>
+    <w:p>
+      <w:pPr>
+        <w:jc w:val="both"/>
+        <w:rPr>
+          <w:rFonts w:ascii="Times New Roman" w:hAnsi="Times New Roman" w:cs="Times New Roman"/>
+        </w:rPr>
+      </w:pPr>
+      <w:r>
+        <w:rPr>
+          <w:rFonts w:ascii="Times New Roman" w:hAnsi="Times New Roman" w:cs="Times New Roman"/>
         </w:rPr>
         <w:t>SIGNOS VITALES Y MEDIDAS ANTROPOMÉTRICAS:</w:t>
       </w:r>
     </w:p>
     <w:p>
       <w:pPr>
-        <w:numPr>
-          <w:ilvl w:val="0"/>
-          <w:numId w:val="1"/>
-        </w:numPr>
-      </w:pPr>
-      <w:r>
-        <w:t>Peso: {{PESO}} kg</w:t>
-      </w:r>
-    </w:p>
-    <w:p>
-      <w:pPr>
-        <w:numPr>
-          <w:ilvl w:val="0"/>
-          <w:numId w:val="1"/>
-        </w:numPr>
-      </w:pPr>
-      <w:r>
-        <w:t>Talla: {{TALLA}} cm</w:t>
-      </w:r>
-    </w:p>
-    <w:p>
-      <w:pPr>
-        <w:numPr>
-          <w:ilvl w:val="0"/>
-          <w:numId w:val="1"/>
-        </w:numPr>
-      </w:pPr>
-      <w:r>
-        <w:t>IMC: {{IMC}} kg/m² ({{CLASIFICACION_IMC}})</w:t>
-      </w:r>
-    </w:p>
-    <w:p>
-      <w:pPr>
-        <w:numPr>
-          <w:ilvl w:val="0"/>
-          <w:numId w:val="1"/>
-        </w:numPr>
-      </w:pPr>
-      <w:r>
-        <w:t>Circunferencia de cintura: {{CINTURA}} cm</w:t>
-      </w:r>
-    </w:p>
-    <w:p>
-      <w:pPr>
-        <w:numPr>
-          <w:ilvl w:val="0"/>
-          <w:numId w:val="1"/>
-        </w:numPr>
-      </w:pPr>
-      <w:r>
-        <w:t>Circunferencia de cadera: {{CADERA}} cm</w:t>
-      </w:r>
-    </w:p>
-    <w:p>
-      <w:pPr>
-        <w:numPr>
-          <w:ilvl w:val="0"/>
-          <w:numId w:val="1"/>
-        </w:numPr>
-      </w:pPr>
-      <w:r>
-        <w:t>Relación cintura/cadera: {{ICC}}</w:t>
-      </w:r>
-    </w:p>
-    <w:p>
-      <w:r>
-        <w:rPr>
-          <w:b/>
-          <w:bCs/>
+        <w:jc w:val="both"/>
+        <w:rPr>
+          <w:rFonts w:ascii="Times New Roman" w:hAnsi="Times New Roman" w:cs="Times New Roman"/>
+        </w:rPr>
+      </w:pPr>
+      <w:r>
+        <w:rPr>
+          <w:rFonts w:ascii="Times New Roman" w:hAnsi="Times New Roman" w:cs="Times New Roman"/>
+        </w:rPr>
+        <w:t>•</w:t>
+      </w:r>
+      <w:r>
+        <w:rPr>
+          <w:rFonts w:ascii="Times New Roman" w:hAnsi="Times New Roman" w:cs="Times New Roman"/>
+        </w:rPr>
+        <w:tab/>
+        <w:t>Peso: {PESO} kg</w:t>
+      </w:r>
+    </w:p>
+    <w:p>
+      <w:pPr>
+        <w:jc w:val="both"/>
+        <w:rPr>
+          <w:rFonts w:ascii="Times New Roman" w:hAnsi="Times New Roman" w:cs="Times New Roman"/>
+        </w:rPr>
+      </w:pPr>
+      <w:r>
+        <w:rPr>
+          <w:rFonts w:ascii="Times New Roman" w:hAnsi="Times New Roman" w:cs="Times New Roman"/>
+        </w:rPr>
+        <w:t>•</w:t>
+      </w:r>
+      <w:r>
+        <w:rPr>
+          <w:rFonts w:ascii="Times New Roman" w:hAnsi="Times New Roman" w:cs="Times New Roman"/>
+        </w:rPr>
+        <w:tab/>
+        <w:t>Talla: {TALLA} cm</w:t>
+      </w:r>
+    </w:p>
+    <w:p>
+      <w:pPr>
+        <w:jc w:val="both"/>
+        <w:rPr>
+          <w:rFonts w:ascii="Times New Roman" w:hAnsi="Times New Roman" w:cs="Times New Roman"/>
+        </w:rPr>
+      </w:pPr>
+      <w:r>
+        <w:rPr>
+          <w:rFonts w:ascii="Times New Roman" w:hAnsi="Times New Roman" w:cs="Times New Roman"/>
+        </w:rPr>
+        <w:t>•</w:t>
+      </w:r>
+      <w:r>
+        <w:rPr>
+          <w:rFonts w:ascii="Times New Roman" w:hAnsi="Times New Roman" w:cs="Times New Roman"/>
+        </w:rPr>
+        <w:tab/>
+        <w:t>IMC: {IMC} kg/m² ({CLASIFICACION_IMC})</w:t>
+      </w:r>
+    </w:p>
+    <w:p>
+      <w:pPr>
+        <w:jc w:val="both"/>
+        <w:rPr>
+          <w:rFonts w:ascii="Times New Roman" w:hAnsi="Times New Roman" w:cs="Times New Roman"/>
+        </w:rPr>
+      </w:pPr>
+      <w:r>
+        <w:rPr>
+          <w:rFonts w:ascii="Times New Roman" w:hAnsi="Times New Roman" w:cs="Times New Roman"/>
+        </w:rPr>
+        <w:t>•</w:t>
+      </w:r>
+      <w:r>
+        <w:rPr>
+          <w:rFonts w:ascii="Times New Roman" w:hAnsi="Times New Roman" w:cs="Times New Roman"/>
+        </w:rPr>
+        <w:tab/>
+        <w:t>Circunferencia de cintura: {CINTURA} cm</w:t>
+      </w:r>
+    </w:p>
+    <w:p>
+      <w:pPr>
+        <w:jc w:val="both"/>
+        <w:rPr>
+          <w:rFonts w:ascii="Times New Roman" w:hAnsi="Times New Roman" w:cs="Times New Roman"/>
+        </w:rPr>
+      </w:pPr>
+      <w:r>
+        <w:rPr>
+          <w:rFonts w:ascii="Times New Roman" w:hAnsi="Times New Roman" w:cs="Times New Roman"/>
+        </w:rPr>
+        <w:t>•</w:t>
+      </w:r>
+      <w:r>
+        <w:rPr>
+          <w:rFonts w:ascii="Times New Roman" w:hAnsi="Times New Roman" w:cs="Times New Roman"/>
+        </w:rPr>
+        <w:tab/>
+        <w:t>Circunferencia de cadera: {CADERA} cm</w:t>
+      </w:r>
+    </w:p>
+    <w:p>
+      <w:pPr>
+        <w:jc w:val="both"/>
+        <w:rPr>
+          <w:rFonts w:ascii="Times New Roman" w:hAnsi="Times New Roman" w:cs="Times New Roman"/>
+        </w:rPr>
+      </w:pPr>
+      <w:r>
+        <w:rPr>
+          <w:rFonts w:ascii="Times New Roman" w:hAnsi="Times New Roman" w:cs="Times New Roman"/>
+        </w:rPr>
+        <w:t>•</w:t>
+      </w:r>
+      <w:r>
+        <w:rPr>
+          <w:rFonts w:ascii="Times New Roman" w:hAnsi="Times New Roman" w:cs="Times New Roman"/>
+        </w:rPr>
+        <w:tab/>
+        <w:t>Relación cintura/cadera: {ICC}</w:t>
+      </w:r>
+    </w:p>
+    <w:p>
+      <w:pPr>
+        <w:jc w:val="both"/>
+        <w:rPr>
+          <w:rFonts w:ascii="Times New Roman" w:hAnsi="Times New Roman" w:cs="Times New Roman"/>
+        </w:rPr>
+      </w:pPr>
+      <w:r>
+        <w:rPr>
+          <w:rFonts w:ascii="Times New Roman" w:hAnsi="Times New Roman" w:cs="Times New Roman"/>
         </w:rPr>
         <w:t>HÁBITOS ALIMENTARIOS ACTUALES:</w:t>
       </w:r>
-      <w:r>
-        <w:br/>
-        <w:t>{{HABITOS_ALIMENTARIOS}}</w:t>
-      </w:r>
-    </w:p>
-    <w:p>
-      <w:r>
-        <w:rPr>
-          <w:b/>
-          <w:bCs/>
+    </w:p>
+    <w:p>
+      <w:pPr>
+        <w:jc w:val="both"/>
+        <w:rPr>
+          <w:rFonts w:ascii="Times New Roman" w:hAnsi="Times New Roman" w:cs="Times New Roman"/>
+        </w:rPr>
+      </w:pPr>
+      <w:r>
+        <w:rPr>
+          <w:rFonts w:ascii="Times New Roman" w:hAnsi="Times New Roman" w:cs="Times New Roman"/>
+        </w:rPr>
+        <w:t>{HABITOS_ALIMENTARIOS}</w:t>
+      </w:r>
+    </w:p>
+    <w:p>
+      <w:pPr>
+        <w:jc w:val="both"/>
+        <w:rPr>
+          <w:rFonts w:ascii="Times New Roman" w:hAnsi="Times New Roman" w:cs="Times New Roman"/>
+        </w:rPr>
+      </w:pPr>
+      <w:r>
+        <w:rPr>
+          <w:rFonts w:ascii="Times New Roman" w:hAnsi="Times New Roman" w:cs="Times New Roman"/>
         </w:rPr>
         <w:t>EVALUACIÓN NUTRICIONAL:</w:t>
       </w:r>
-      <w:r>
-        <w:br/>
-        <w:t>{{EVALUACION_NUTRICIONAL}}</w:t>
-      </w:r>
-    </w:p>
-    <w:p>
-      <w:r>
-        <w:rPr>
-          <w:b/>
-          <w:bCs/>
+    </w:p>
+    <w:p>
+      <w:pPr>
+        <w:jc w:val="both"/>
+        <w:rPr>
+          <w:rFonts w:ascii="Times New Roman" w:hAnsi="Times New Roman" w:cs="Times New Roman"/>
+        </w:rPr>
+      </w:pPr>
+      <w:r>
+        <w:rPr>
+          <w:rFonts w:ascii="Times New Roman" w:hAnsi="Times New Roman" w:cs="Times New Roman"/>
+        </w:rPr>
+        <w:t>{EVALUACION_NUTRICIONAL}</w:t>
+      </w:r>
+    </w:p>
+    <w:p>
+      <w:pPr>
+        <w:jc w:val="both"/>
+        <w:rPr>
+          <w:rFonts w:ascii="Times New Roman" w:hAnsi="Times New Roman" w:cs="Times New Roman"/>
+        </w:rPr>
+      </w:pPr>
+      <w:r>
+        <w:rPr>
+          <w:rFonts w:ascii="Times New Roman" w:hAnsi="Times New Roman" w:cs="Times New Roman"/>
         </w:rPr>
         <w:t>OBJETIVOS NUTRICIONALES:</w:t>
       </w:r>
     </w:p>
     <w:p>
       <w:pPr>
-        <w:numPr>
-          <w:ilvl w:val="0"/>
-          <w:numId w:val="2"/>
-        </w:numPr>
-      </w:pPr>
-      <w:r>
-        <w:t>{{OBJETIVO_1}}</w:t>
-      </w:r>
-    </w:p>
-    <w:p>
-      <w:pPr>
-        <w:numPr>
-          <w:ilvl w:val="0"/>
-          <w:numId w:val="2"/>
-        </w:numPr>
-      </w:pPr>
-      <w:r>
-        <w:t>{{OBJETIVO_2}}</w:t>
-      </w:r>
-    </w:p>
-    <w:p>
-      <w:pPr>
-        <w:numPr>
-          <w:ilvl w:val="0"/>
-          <w:numId w:val="2"/>
-        </w:numPr>
-      </w:pPr>
-      <w:r>
-        <w:t>{{OBJETIVO_3}}</w:t>
-      </w:r>
-    </w:p>
-    <w:p>
-      <w:r>
-        <w:rPr>
-          <w:b/>
-          <w:bCs/>
+        <w:jc w:val="both"/>
+        <w:rPr>
+          <w:rFonts w:ascii="Times New Roman" w:hAnsi="Times New Roman" w:cs="Times New Roman"/>
+        </w:rPr>
+      </w:pPr>
+      <w:r>
+        <w:rPr>
+          <w:rFonts w:ascii="Times New Roman" w:hAnsi="Times New Roman" w:cs="Times New Roman"/>
+        </w:rPr>
+        <w:t>•</w:t>
+      </w:r>
+      <w:r>
+        <w:rPr>
+          <w:rFonts w:ascii="Times New Roman" w:hAnsi="Times New Roman" w:cs="Times New Roman"/>
+        </w:rPr>
+        <w:tab/>
+        <w:t>{OBJETIVO_1}</w:t>
+      </w:r>
+    </w:p>
+    <w:p>
+      <w:pPr>
+        <w:jc w:val="both"/>
+        <w:rPr>
+          <w:rFonts w:ascii="Times New Roman" w:hAnsi="Times New Roman" w:cs="Times New Roman"/>
+        </w:rPr>
+      </w:pPr>
+      <w:r>
+        <w:rPr>
+          <w:rFonts w:ascii="Times New Roman" w:hAnsi="Times New Roman" w:cs="Times New Roman"/>
+        </w:rPr>
+        <w:t>•</w:t>
+      </w:r>
+      <w:r>
+        <w:rPr>
+          <w:rFonts w:ascii="Times New Roman" w:hAnsi="Times New Roman" w:cs="Times New Roman"/>
+        </w:rPr>
+        <w:tab/>
+        <w:t>{OBJETIVO_2}</w:t>
+      </w:r>
+    </w:p>
+    <w:p>
+      <w:pPr>
+        <w:jc w:val="both"/>
+        <w:rPr>
+          <w:rFonts w:ascii="Times New Roman" w:hAnsi="Times New Roman" w:cs="Times New Roman"/>
+        </w:rPr>
+      </w:pPr>
+      <w:r>
+        <w:rPr>
+          <w:rFonts w:ascii="Times New Roman" w:hAnsi="Times New Roman" w:cs="Times New Roman"/>
+        </w:rPr>
+        <w:t>•</w:t>
+      </w:r>
+      <w:r>
+        <w:rPr>
+          <w:rFonts w:ascii="Times New Roman" w:hAnsi="Times New Roman" w:cs="Times New Roman"/>
+        </w:rPr>
+        <w:tab/>
+        <w:t>{OBJETIVO_3}</w:t>
+      </w:r>
+    </w:p>
+    <w:p>
+      <w:pPr>
+        <w:jc w:val="both"/>
+        <w:rPr>
+          <w:rFonts w:ascii="Times New Roman" w:hAnsi="Times New Roman" w:cs="Times New Roman"/>
+        </w:rPr>
+      </w:pPr>
+      <w:r>
+        <w:rPr>
+          <w:rFonts w:ascii="Times New Roman" w:hAnsi="Times New Roman" w:cs="Times New Roman"/>
         </w:rPr>
         <w:t>RECOMENDACIONES:</w:t>
       </w:r>
-      <w:r>
-        <w:br/>
-        <w:t>{{RECOMENDACIONES}}</w:t>
-      </w:r>
-    </w:p>
-    <w:p>
-      <w:r>
-        <w:rPr>
-          <w:b/>
-          <w:bCs/>
+    </w:p>
+    <w:p>
+      <w:pPr>
+        <w:jc w:val="both"/>
+        <w:rPr>
+          <w:rFonts w:ascii="Times New Roman" w:hAnsi="Times New Roman" w:cs="Times New Roman"/>
+        </w:rPr>
+      </w:pPr>
+      <w:r>
+        <w:rPr>
+          <w:rFonts w:ascii="Times New Roman" w:hAnsi="Times New Roman" w:cs="Times New Roman"/>
+        </w:rPr>
+        <w:t>{RECOMENDACIONES}</w:t>
+      </w:r>
+    </w:p>
+    <w:p>
+      <w:pPr>
+        <w:jc w:val="both"/>
+        <w:rPr>
+          <w:rFonts w:ascii="Times New Roman" w:hAnsi="Times New Roman" w:cs="Times New Roman"/>
+        </w:rPr>
+      </w:pPr>
+      <w:r>
+        <w:rPr>
+          <w:rFonts w:ascii="Times New Roman" w:hAnsi="Times New Roman" w:cs="Times New Roman"/>
         </w:rPr>
         <w:t>PLAN DE ALIMENTACIÓN SUGERIDO:</w:t>
       </w:r>
-      <w:r>
-        <w:br/>
-        <w:t>{{PLAN_ALIMENTACION}}</w:t>
-      </w:r>
-    </w:p>
-    <w:p>
-      <w:r>
-        <w:rPr>
-          <w:b/>
-          <w:bCs/>
+    </w:p>
+    <w:p>
+      <w:pPr>
+        <w:jc w:val="both"/>
+        <w:rPr>
+          <w:rFonts w:ascii="Times New Roman" w:hAnsi="Times New Roman" w:cs="Times New Roman"/>
+        </w:rPr>
+      </w:pPr>
+      <w:r>
+        <w:rPr>
+          <w:rFonts w:ascii="Times New Roman" w:hAnsi="Times New Roman" w:cs="Times New Roman"/>
+        </w:rPr>
+        <w:t>{PLAN_ALIMENTACION}</w:t>
+      </w:r>
+    </w:p>
+    <w:p>
+      <w:pPr>
+        <w:jc w:val="both"/>
+        <w:rPr>
+          <w:rFonts w:ascii="Times New Roman" w:hAnsi="Times New Roman" w:cs="Times New Roman"/>
+        </w:rPr>
+      </w:pPr>
+      <w:r>
+        <w:rPr>
+          <w:rFonts w:ascii="Times New Roman" w:hAnsi="Times New Roman" w:cs="Times New Roman"/>
         </w:rPr>
         <w:t>OBSERVACIONES ADICIONALES:</w:t>
       </w:r>
-      <w:r>
-        <w:br/>
-        <w:t>{{OBSERVACIONES}}</w:t>
+    </w:p>
+    <w:p>
+      <w:pPr>
+        <w:jc w:val="both"/>
+        <w:rPr>
+          <w:rFonts w:ascii="Times New Roman" w:hAnsi="Times New Roman" w:cs="Times New Roman"/>
+        </w:rPr>
+      </w:pPr>
+      <w:r>
+        <w:rPr>
+          <w:rFonts w:ascii="Times New Roman" w:hAnsi="Times New Roman" w:cs="Times New Roman"/>
+        </w:rPr>
+        <w:t>{OBSERVACIONES}</w:t>
       </w:r>
     </w:p>
     <w:sectPr>
       <w:pgSz w:w="12240" w:h="15840"/>
-      <w:pgMar w:top="1417" w:right="1701" w:bottom="1417" w:left="1701" w:header="708" w:footer="708" w:gutter="0"/>
+      <w:pgMar w:top="1440" w:right="1440" w:bottom="1440" w:left="1440" w:header="708" w:footer="708" w:gutter="0"/>
       <w:cols w:space="708"/>
       <w:docGrid w:linePitch="360"/>
     </w:sectPr>
@@ -571,11 +781,315 @@
       </w:rPr>
     </w:lvl>
   </w:abstractNum>
+  <w:abstractNum w:abstractNumId="2" w15:restartNumberingAfterBreak="0">
+    <w:nsid w:val="31426FC3"/>
+    <w:multiLevelType w:val="multilevel"/>
+    <w:tmpl w:val="AC8882D6"/>
+    <w:lvl w:ilvl="0">
+      <w:start w:val="1"/>
+      <w:numFmt w:val="bullet"/>
+      <w:lvlText w:val=""/>
+      <w:lvlJc w:val="left"/>
+      <w:pPr>
+        <w:tabs>
+          <w:tab w:val="num" w:pos="720"/>
+        </w:tabs>
+        <w:ind w:left="720" w:hanging="360"/>
+      </w:pPr>
+      <w:rPr>
+        <w:rFonts w:ascii="Symbol" w:hAnsi="Symbol" w:hint="default"/>
+        <w:sz w:val="20"/>
+      </w:rPr>
+    </w:lvl>
+    <w:lvl w:ilvl="1" w:tentative="1">
+      <w:start w:val="1"/>
+      <w:numFmt w:val="bullet"/>
+      <w:lvlText w:val="o"/>
+      <w:lvlJc w:val="left"/>
+      <w:pPr>
+        <w:tabs>
+          <w:tab w:val="num" w:pos="1440"/>
+        </w:tabs>
+        <w:ind w:left="1440" w:hanging="360"/>
+      </w:pPr>
+      <w:rPr>
+        <w:rFonts w:ascii="Courier New" w:hAnsi="Courier New" w:hint="default"/>
+        <w:sz w:val="20"/>
+      </w:rPr>
+    </w:lvl>
+    <w:lvl w:ilvl="2" w:tentative="1">
+      <w:start w:val="1"/>
+      <w:numFmt w:val="bullet"/>
+      <w:lvlText w:val=""/>
+      <w:lvlJc w:val="left"/>
+      <w:pPr>
+        <w:tabs>
+          <w:tab w:val="num" w:pos="2160"/>
+        </w:tabs>
+        <w:ind w:left="2160" w:hanging="360"/>
+      </w:pPr>
+      <w:rPr>
+        <w:rFonts w:ascii="Wingdings" w:hAnsi="Wingdings" w:hint="default"/>
+        <w:sz w:val="20"/>
+      </w:rPr>
+    </w:lvl>
+    <w:lvl w:ilvl="3" w:tentative="1">
+      <w:start w:val="1"/>
+      <w:numFmt w:val="bullet"/>
+      <w:lvlText w:val=""/>
+      <w:lvlJc w:val="left"/>
+      <w:pPr>
+        <w:tabs>
+          <w:tab w:val="num" w:pos="2880"/>
+        </w:tabs>
+        <w:ind w:left="2880" w:hanging="360"/>
+      </w:pPr>
+      <w:rPr>
+        <w:rFonts w:ascii="Wingdings" w:hAnsi="Wingdings" w:hint="default"/>
+        <w:sz w:val="20"/>
+      </w:rPr>
+    </w:lvl>
+    <w:lvl w:ilvl="4" w:tentative="1">
+      <w:start w:val="1"/>
+      <w:numFmt w:val="bullet"/>
+      <w:lvlText w:val=""/>
+      <w:lvlJc w:val="left"/>
+      <w:pPr>
+        <w:tabs>
+          <w:tab w:val="num" w:pos="3600"/>
+        </w:tabs>
+        <w:ind w:left="3600" w:hanging="360"/>
+      </w:pPr>
+      <w:rPr>
+        <w:rFonts w:ascii="Wingdings" w:hAnsi="Wingdings" w:hint="default"/>
+        <w:sz w:val="20"/>
+      </w:rPr>
+    </w:lvl>
+    <w:lvl w:ilvl="5" w:tentative="1">
+      <w:start w:val="1"/>
+      <w:numFmt w:val="bullet"/>
+      <w:lvlText w:val=""/>
+      <w:lvlJc w:val="left"/>
+      <w:pPr>
+        <w:tabs>
+          <w:tab w:val="num" w:pos="4320"/>
+        </w:tabs>
+        <w:ind w:left="4320" w:hanging="360"/>
+      </w:pPr>
+      <w:rPr>
+        <w:rFonts w:ascii="Wingdings" w:hAnsi="Wingdings" w:hint="default"/>
+        <w:sz w:val="20"/>
+      </w:rPr>
+    </w:lvl>
+    <w:lvl w:ilvl="6" w:tentative="1">
+      <w:start w:val="1"/>
+      <w:numFmt w:val="bullet"/>
+      <w:lvlText w:val=""/>
+      <w:lvlJc w:val="left"/>
+      <w:pPr>
+        <w:tabs>
+          <w:tab w:val="num" w:pos="5040"/>
+        </w:tabs>
+        <w:ind w:left="5040" w:hanging="360"/>
+      </w:pPr>
+      <w:rPr>
+        <w:rFonts w:ascii="Wingdings" w:hAnsi="Wingdings" w:hint="default"/>
+        <w:sz w:val="20"/>
+      </w:rPr>
+    </w:lvl>
+    <w:lvl w:ilvl="7" w:tentative="1">
+      <w:start w:val="1"/>
+      <w:numFmt w:val="bullet"/>
+      <w:lvlText w:val=""/>
+      <w:lvlJc w:val="left"/>
+      <w:pPr>
+        <w:tabs>
+          <w:tab w:val="num" w:pos="5760"/>
+        </w:tabs>
+        <w:ind w:left="5760" w:hanging="360"/>
+      </w:pPr>
+      <w:rPr>
+        <w:rFonts w:ascii="Wingdings" w:hAnsi="Wingdings" w:hint="default"/>
+        <w:sz w:val="20"/>
+      </w:rPr>
+    </w:lvl>
+    <w:lvl w:ilvl="8" w:tentative="1">
+      <w:start w:val="1"/>
+      <w:numFmt w:val="bullet"/>
+      <w:lvlText w:val=""/>
+      <w:lvlJc w:val="left"/>
+      <w:pPr>
+        <w:tabs>
+          <w:tab w:val="num" w:pos="6480"/>
+        </w:tabs>
+        <w:ind w:left="6480" w:hanging="360"/>
+      </w:pPr>
+      <w:rPr>
+        <w:rFonts w:ascii="Wingdings" w:hAnsi="Wingdings" w:hint="default"/>
+        <w:sz w:val="20"/>
+      </w:rPr>
+    </w:lvl>
+  </w:abstractNum>
+  <w:abstractNum w:abstractNumId="3" w15:restartNumberingAfterBreak="0">
+    <w:nsid w:val="3CF1297B"/>
+    <w:multiLevelType w:val="multilevel"/>
+    <w:tmpl w:val="28828084"/>
+    <w:lvl w:ilvl="0">
+      <w:start w:val="1"/>
+      <w:numFmt w:val="bullet"/>
+      <w:lvlText w:val=""/>
+      <w:lvlJc w:val="left"/>
+      <w:pPr>
+        <w:tabs>
+          <w:tab w:val="num" w:pos="720"/>
+        </w:tabs>
+        <w:ind w:left="720" w:hanging="360"/>
+      </w:pPr>
+      <w:rPr>
+        <w:rFonts w:ascii="Symbol" w:hAnsi="Symbol" w:hint="default"/>
+        <w:sz w:val="20"/>
+      </w:rPr>
+    </w:lvl>
+    <w:lvl w:ilvl="1" w:tentative="1">
+      <w:start w:val="1"/>
+      <w:numFmt w:val="bullet"/>
+      <w:lvlText w:val="o"/>
+      <w:lvlJc w:val="left"/>
+      <w:pPr>
+        <w:tabs>
+          <w:tab w:val="num" w:pos="1440"/>
+        </w:tabs>
+        <w:ind w:left="1440" w:hanging="360"/>
+      </w:pPr>
+      <w:rPr>
+        <w:rFonts w:ascii="Courier New" w:hAnsi="Courier New" w:hint="default"/>
+        <w:sz w:val="20"/>
+      </w:rPr>
+    </w:lvl>
+    <w:lvl w:ilvl="2" w:tentative="1">
+      <w:start w:val="1"/>
+      <w:numFmt w:val="bullet"/>
+      <w:lvlText w:val=""/>
+      <w:lvlJc w:val="left"/>
+      <w:pPr>
+        <w:tabs>
+          <w:tab w:val="num" w:pos="2160"/>
+        </w:tabs>
+        <w:ind w:left="2160" w:hanging="360"/>
+      </w:pPr>
+      <w:rPr>
+        <w:rFonts w:ascii="Wingdings" w:hAnsi="Wingdings" w:hint="default"/>
+        <w:sz w:val="20"/>
+      </w:rPr>
+    </w:lvl>
+    <w:lvl w:ilvl="3" w:tentative="1">
+      <w:start w:val="1"/>
+      <w:numFmt w:val="bullet"/>
+      <w:lvlText w:val=""/>
+      <w:lvlJc w:val="left"/>
+      <w:pPr>
+        <w:tabs>
+          <w:tab w:val="num" w:pos="2880"/>
+        </w:tabs>
+        <w:ind w:left="2880" w:hanging="360"/>
+      </w:pPr>
+      <w:rPr>
+        <w:rFonts w:ascii="Wingdings" w:hAnsi="Wingdings" w:hint="default"/>
+        <w:sz w:val="20"/>
+      </w:rPr>
+    </w:lvl>
+    <w:lvl w:ilvl="4" w:tentative="1">
+      <w:start w:val="1"/>
+      <w:numFmt w:val="bullet"/>
+      <w:lvlText w:val=""/>
+      <w:lvlJc w:val="left"/>
+      <w:pPr>
+        <w:tabs>
+          <w:tab w:val="num" w:pos="3600"/>
+        </w:tabs>
+        <w:ind w:left="3600" w:hanging="360"/>
+      </w:pPr>
+      <w:rPr>
+        <w:rFonts w:ascii="Wingdings" w:hAnsi="Wingdings" w:hint="default"/>
+        <w:sz w:val="20"/>
+      </w:rPr>
+    </w:lvl>
+    <w:lvl w:ilvl="5" w:tentative="1">
+      <w:start w:val="1"/>
+      <w:numFmt w:val="bullet"/>
+      <w:lvlText w:val=""/>
+      <w:lvlJc w:val="left"/>
+      <w:pPr>
+        <w:tabs>
+          <w:tab w:val="num" w:pos="4320"/>
+        </w:tabs>
+        <w:ind w:left="4320" w:hanging="360"/>
+      </w:pPr>
+      <w:rPr>
+        <w:rFonts w:ascii="Wingdings" w:hAnsi="Wingdings" w:hint="default"/>
+        <w:sz w:val="20"/>
+      </w:rPr>
+    </w:lvl>
+    <w:lvl w:ilvl="6" w:tentative="1">
+      <w:start w:val="1"/>
+      <w:numFmt w:val="bullet"/>
+      <w:lvlText w:val=""/>
+      <w:lvlJc w:val="left"/>
+      <w:pPr>
+        <w:tabs>
+          <w:tab w:val="num" w:pos="5040"/>
+        </w:tabs>
+        <w:ind w:left="5040" w:hanging="360"/>
+      </w:pPr>
+      <w:rPr>
+        <w:rFonts w:ascii="Wingdings" w:hAnsi="Wingdings" w:hint="default"/>
+        <w:sz w:val="20"/>
+      </w:rPr>
+    </w:lvl>
+    <w:lvl w:ilvl="7" w:tentative="1">
+      <w:start w:val="1"/>
+      <w:numFmt w:val="bullet"/>
+      <w:lvlText w:val=""/>
+      <w:lvlJc w:val="left"/>
+      <w:pPr>
+        <w:tabs>
+          <w:tab w:val="num" w:pos="5760"/>
+        </w:tabs>
+        <w:ind w:left="5760" w:hanging="360"/>
+      </w:pPr>
+      <w:rPr>
+        <w:rFonts w:ascii="Wingdings" w:hAnsi="Wingdings" w:hint="default"/>
+        <w:sz w:val="20"/>
+      </w:rPr>
+    </w:lvl>
+    <w:lvl w:ilvl="8" w:tentative="1">
+      <w:start w:val="1"/>
+      <w:numFmt w:val="bullet"/>
+      <w:lvlText w:val=""/>
+      <w:lvlJc w:val="left"/>
+      <w:pPr>
+        <w:tabs>
+          <w:tab w:val="num" w:pos="6480"/>
+        </w:tabs>
+        <w:ind w:left="6480" w:hanging="360"/>
+      </w:pPr>
+      <w:rPr>
+        <w:rFonts w:ascii="Wingdings" w:hAnsi="Wingdings" w:hint="default"/>
+        <w:sz w:val="20"/>
+      </w:rPr>
+    </w:lvl>
+  </w:abstractNum>
   <w:num w:numId="1" w16cid:durableId="638993872">
     <w:abstractNumId w:val="1"/>
   </w:num>
   <w:num w:numId="2" w16cid:durableId="885681143">
     <w:abstractNumId w:val="0"/>
+  </w:num>
+  <w:num w:numId="3" w16cid:durableId="1750078546">
+    <w:abstractNumId w:val="3"/>
+  </w:num>
+  <w:num w:numId="4" w16cid:durableId="1563827827">
+    <w:abstractNumId w:val="2"/>
   </w:num>
 </w:numbering>
 </file>
@@ -980,6 +1494,12 @@
   <w:style w:type="paragraph" w:default="1" w:styleId="Normal">
     <w:name w:val="Normal"/>
     <w:qFormat/>
+    <w:rsid w:val="004819D7"/>
+    <w:pPr>
+      <w:spacing w:line="360" w:lineRule="auto"/>
+      <w:ind w:firstLine="1134"/>
+      <w:contextualSpacing/>
+    </w:pPr>
   </w:style>
   <w:style w:type="paragraph" w:styleId="Ttulo1">
     <w:name w:val="heading 1"/>
@@ -1335,7 +1855,6 @@
     <w:rsid w:val="00045B38"/>
     <w:pPr>
       <w:spacing w:after="80" w:line="240" w:lineRule="auto"/>
-      <w:contextualSpacing/>
     </w:pPr>
     <w:rPr>
       <w:rFonts w:asciiTheme="majorHAnsi" w:eastAsiaTheme="majorEastAsia" w:hAnsiTheme="majorHAnsi" w:cstheme="majorBidi"/>
@@ -1371,6 +1890,7 @@
       <w:numPr>
         <w:ilvl w:val="1"/>
       </w:numPr>
+      <w:ind w:firstLine="1134"/>
     </w:pPr>
     <w:rPr>
       <w:rFonts w:eastAsiaTheme="majorEastAsia" w:cstheme="majorBidi"/>
@@ -1432,7 +1952,6 @@
     <w:rsid w:val="00045B38"/>
     <w:pPr>
       <w:ind w:left="720"/>
-      <w:contextualSpacing/>
     </w:pPr>
   </w:style>
   <w:style w:type="character" w:styleId="nfasisintenso">

</xml_diff>